<commit_message>
added notes for clock
</commit_message>
<xml_diff>
--- a/Notes/Clocks.docx
+++ b/Notes/Clocks.docx
@@ -89,6 +89,23 @@
       </w:pPr>
       <w:r>
         <w:t>The PLL (Phase Locked Loop) (Internal to the MCU)</w:t>
+      </w:r>
+    </w:p>
+    <w:p>
+      <w:pPr>
+        <w:rPr>
+          <w:b/>
+          <w:bCs/>
+          <w:u w:val="single"/>
+        </w:rPr>
+      </w:pPr>
+      <w:r>
+        <w:rPr>
+          <w:b/>
+          <w:bCs/>
+          <w:u w:val="single"/>
+        </w:rPr>
+        <w:t>HSE Clock</w:t>
       </w:r>
     </w:p>
     <w:p>

</xml_diff>